<commit_message>
Updated report, ppt and ReadMe
</commit_message>
<xml_diff>
--- a/MedNet_ProjectReport.docx
+++ b/MedNet_ProjectReport.docx
@@ -234,96 +234,10 @@
                   <w:pStyle w:val="NoSpacing"/>
                   <w:rPr>
                     <w:color w:val="2E74B5" w:themeColor="accent1" w:themeShade="BF"/>
-                    <w:sz w:val="32"/>
-                    <w:szCs w:val="32"/>
-                  </w:rPr>
-                </w:pPr>
-                <w:r>
-                  <w:rPr>
-                    <w:color w:val="2E74B5" w:themeColor="accent1" w:themeShade="BF"/>
-                    <w:sz w:val="32"/>
-                    <w:szCs w:val="32"/>
-                  </w:rPr>
-                  <w:t>Authors:</w:t>
-                </w:r>
-              </w:p>
-              <w:p>
-                <w:pPr>
-                  <w:pStyle w:val="NoSpacing"/>
-                  <w:rPr>
-                    <w:color w:val="2E74B5" w:themeColor="accent1" w:themeShade="BF"/>
                     <w:sz w:val="28"/>
                     <w:szCs w:val="32"/>
                   </w:rPr>
                 </w:pPr>
-                <w:r>
-                  <w:rPr>
-                    <w:color w:val="2E74B5" w:themeColor="accent1" w:themeShade="BF"/>
-                    <w:sz w:val="28"/>
-                    <w:szCs w:val="28"/>
-                  </w:rPr>
-                  <w:t>Purnesh Dixit</w:t>
-                </w:r>
-                <w:r>
-                  <w:rPr>
-                    <w:color w:val="2E74B5" w:themeColor="accent1" w:themeShade="BF"/>
-                    <w:sz w:val="28"/>
-                    <w:szCs w:val="28"/>
-                  </w:rPr>
-                  <w:t xml:space="preserve"> – dixit.pu@husky.neu.edu</w:t>
-                </w:r>
-                <w:r>
-                  <w:rPr>
-                    <w:color w:val="2E74B5" w:themeColor="accent1" w:themeShade="BF"/>
-                    <w:sz w:val="28"/>
-                    <w:szCs w:val="32"/>
-                  </w:rPr>
-                  <w:t xml:space="preserve"> </w:t>
-                </w:r>
-              </w:p>
-              <w:p>
-                <w:pPr>
-                  <w:pStyle w:val="NoSpacing"/>
-                  <w:rPr>
-                    <w:color w:val="2E74B5" w:themeColor="accent1" w:themeShade="BF"/>
-                    <w:sz w:val="28"/>
-                    <w:szCs w:val="32"/>
-                  </w:rPr>
-                </w:pPr>
-                <w:r>
-                  <w:rPr>
-                    <w:color w:val="2E74B5" w:themeColor="accent1" w:themeShade="BF"/>
-                    <w:sz w:val="28"/>
-                    <w:szCs w:val="28"/>
-                  </w:rPr>
-                  <w:t>Preethi Chavely – chavely.p@husky.neu.edu</w:t>
-                </w:r>
-              </w:p>
-              <w:p>
-                <w:pPr>
-                  <w:pStyle w:val="NoSpacing"/>
-                  <w:rPr>
-                    <w:color w:val="2E74B5" w:themeColor="accent1" w:themeShade="BF"/>
-                    <w:sz w:val="28"/>
-                    <w:szCs w:val="32"/>
-                  </w:rPr>
-                </w:pPr>
-                <w:r>
-                  <w:rPr>
-                    <w:color w:val="2E74B5" w:themeColor="accent1" w:themeShade="BF"/>
-                    <w:sz w:val="28"/>
-                    <w:szCs w:val="32"/>
-                  </w:rPr>
-                  <w:t>Himanshi Bhardwaj – bhardwaj.h</w:t>
-                </w:r>
-                <w:r>
-                  <w:rPr>
-                    <w:color w:val="2E74B5" w:themeColor="accent1" w:themeShade="BF"/>
-                    <w:sz w:val="28"/>
-                    <w:szCs w:val="32"/>
-                  </w:rPr>
-                  <w:t>@husky.neu.edu</w:t>
-                </w:r>
               </w:p>
             </w:tc>
           </w:tr>
@@ -338,6 +252,9 @@
             <w:gridCol w:w="7220"/>
           </w:tblGrid>
           <w:tr>
+            <w:trPr>
+              <w:trHeight w:val="819"/>
+            </w:trPr>
             <w:tc>
               <w:tcPr>
                 <w:tcW w:w="7220" w:type="dxa"/>
@@ -348,91 +265,6 @@
                   <w:right w:w="115" w:type="dxa"/>
                 </w:tcMar>
               </w:tcPr>
-              <w:sdt>
-                <w:sdtPr>
-                  <w:rPr>
-                    <w:color w:val="5B9BD5" w:themeColor="accent1"/>
-                    <w:sz w:val="36"/>
-                    <w:szCs w:val="36"/>
-                  </w:rPr>
-                  <w:alias w:val="Author"/>
-                  <w:id w:val="13406928"/>
-                  <w:placeholder>
-                    <w:docPart w:val="E7E12DFA77D2461C8AE22401A23066A3"/>
-                  </w:placeholder>
-                  <w:dataBinding w:prefixMappings="xmlns:ns0='http://schemas.openxmlformats.org/package/2006/metadata/core-properties' xmlns:ns1='http://purl.org/dc/elements/1.1/'" w:xpath="/ns0:coreProperties[1]/ns1:creator[1]" w:storeItemID="{6C3C8BC8-F283-45AE-878A-BAB7291924A1}"/>
-                  <w:text/>
-                </w:sdtPr>
-                <w:sdtEndPr/>
-                <w:sdtContent>
-                  <w:p>
-                    <w:pPr>
-                      <w:pStyle w:val="NoSpacing"/>
-                      <w:rPr>
-                        <w:color w:val="5B9BD5" w:themeColor="accent1"/>
-                        <w:sz w:val="36"/>
-                        <w:szCs w:val="36"/>
-                      </w:rPr>
-                    </w:pPr>
-                    <w:r>
-                      <w:rPr>
-                        <w:color w:val="5B9BD5" w:themeColor="accent1"/>
-                        <w:sz w:val="36"/>
-                        <w:szCs w:val="36"/>
-                      </w:rPr>
-                      <w:t>Kenneth Baclawski</w:t>
-                    </w:r>
-                  </w:p>
-                </w:sdtContent>
-              </w:sdt>
-              <w:sdt>
-                <w:sdtPr>
-                  <w:rPr>
-                    <w:color w:val="5B9BD5" w:themeColor="accent1"/>
-                    <w:sz w:val="36"/>
-                    <w:szCs w:val="36"/>
-                  </w:rPr>
-                  <w:alias w:val="Date"/>
-                  <w:tag w:val="Date"/>
-                  <w:id w:val="13406932"/>
-                  <w:dataBinding w:prefixMappings="xmlns:ns0='http://schemas.microsoft.com/office/2006/coverPageProps'" w:xpath="/ns0:CoverPageProperties[1]/ns0:PublishDate[1]" w:storeItemID="{55AF091B-3C7A-41E3-B477-F2FDAA23CFDA}"/>
-                  <w:date w:fullDate="2017-04-27T00:00:00Z">
-                    <w:dateFormat w:val="M-d-yyyy"/>
-                    <w:lid w:val="en-US"/>
-                    <w:storeMappedDataAs w:val="dateTime"/>
-                    <w:calendar w:val="gregorian"/>
-                  </w:date>
-                </w:sdtPr>
-                <w:sdtEndPr/>
-                <w:sdtContent>
-                  <w:p>
-                    <w:pPr>
-                      <w:pStyle w:val="NoSpacing"/>
-                      <w:rPr>
-                        <w:color w:val="5B9BD5" w:themeColor="accent1"/>
-                        <w:sz w:val="36"/>
-                        <w:szCs w:val="36"/>
-                      </w:rPr>
-                    </w:pPr>
-                    <w:r>
-                      <w:rPr>
-                        <w:color w:val="5B9BD5" w:themeColor="accent1"/>
-                        <w:sz w:val="36"/>
-                        <w:szCs w:val="36"/>
-                      </w:rPr>
-                      <w:t>Submission date: 0</w:t>
-                    </w:r>
-                    <w:r>
-                      <w:rPr>
-                        <w:color w:val="5B9BD5" w:themeColor="accent1"/>
-                        <w:sz w:val="36"/>
-                        <w:szCs w:val="36"/>
-                      </w:rPr>
-                      <w:t>4-27-2017</w:t>
-                    </w:r>
-                  </w:p>
-                </w:sdtContent>
-              </w:sdt>
               <w:p>
                 <w:pPr>
                   <w:pStyle w:val="NoSpacing"/>
@@ -449,6 +281,8 @@
             <w:br w:type="page"/>
           </w:r>
         </w:p>
+        <w:bookmarkStart w:id="0" w:name="_GoBack" w:displacedByCustomXml="next"/>
+        <w:bookmarkEnd w:id="0" w:displacedByCustomXml="next"/>
       </w:sdtContent>
     </w:sdt>
     <w:sdt>
@@ -3698,11 +3532,11 @@
         <w:pStyle w:val="Heading1"/>
         <w:jc w:val="both"/>
       </w:pPr>
-      <w:bookmarkStart w:id="0" w:name="_Toc481111283"/>
+      <w:bookmarkStart w:id="1" w:name="_Toc481111283"/>
       <w:r>
         <w:t>Abstract</w:t>
       </w:r>
-      <w:bookmarkEnd w:id="0"/>
+      <w:bookmarkEnd w:id="1"/>
     </w:p>
     <w:p>
       <w:pPr>
@@ -3792,11 +3626,11 @@
         <w:pStyle w:val="Heading1"/>
         <w:jc w:val="both"/>
       </w:pPr>
-      <w:bookmarkStart w:id="1" w:name="_Toc481111284"/>
+      <w:bookmarkStart w:id="2" w:name="_Toc481111284"/>
       <w:r>
         <w:t>Introduction</w:t>
       </w:r>
-      <w:bookmarkEnd w:id="1"/>
+      <w:bookmarkEnd w:id="2"/>
     </w:p>
     <w:p>
       <w:r>
@@ -3968,11 +3802,11 @@
         <w:pStyle w:val="Heading1"/>
         <w:jc w:val="both"/>
       </w:pPr>
-      <w:bookmarkStart w:id="2" w:name="_Toc481111285"/>
+      <w:bookmarkStart w:id="3" w:name="_Toc481111285"/>
       <w:r>
         <w:t>Requirements</w:t>
       </w:r>
-      <w:bookmarkEnd w:id="2"/>
+      <w:bookmarkEnd w:id="3"/>
     </w:p>
     <w:p>
       <w:pPr>
@@ -3984,11 +3818,11 @@
       <w:pPr>
         <w:pStyle w:val="Heading2"/>
       </w:pPr>
-      <w:bookmarkStart w:id="3" w:name="_Toc481111286"/>
+      <w:bookmarkStart w:id="4" w:name="_Toc481111286"/>
       <w:r>
         <w:t>System Actors</w:t>
       </w:r>
-      <w:bookmarkEnd w:id="3"/>
+      <w:bookmarkEnd w:id="4"/>
     </w:p>
     <w:p>
       <w:pPr>
@@ -3999,11 +3833,11 @@
       <w:pPr>
         <w:pStyle w:val="Heading3"/>
       </w:pPr>
-      <w:bookmarkStart w:id="4" w:name="_Toc481111287"/>
+      <w:bookmarkStart w:id="5" w:name="_Toc481111287"/>
       <w:r>
         <w:t>Healthcare Accreditation Authority</w:t>
       </w:r>
-      <w:bookmarkEnd w:id="4"/>
+      <w:bookmarkEnd w:id="5"/>
     </w:p>
     <w:p>
       <w:pPr>
@@ -4034,11 +3868,11 @@
       <w:pPr>
         <w:pStyle w:val="Heading3"/>
       </w:pPr>
-      <w:bookmarkStart w:id="5" w:name="_Toc481111288"/>
+      <w:bookmarkStart w:id="6" w:name="_Toc481111288"/>
       <w:r>
         <w:t>Doctor</w:t>
       </w:r>
-      <w:bookmarkEnd w:id="5"/>
+      <w:bookmarkEnd w:id="6"/>
     </w:p>
     <w:p>
       <w:pPr>
@@ -4094,11 +3928,11 @@
       <w:pPr>
         <w:pStyle w:val="Heading3"/>
       </w:pPr>
-      <w:bookmarkStart w:id="6" w:name="_Toc481111289"/>
+      <w:bookmarkStart w:id="7" w:name="_Toc481111289"/>
       <w:r>
         <w:t>Hospital</w:t>
       </w:r>
-      <w:bookmarkEnd w:id="6"/>
+      <w:bookmarkEnd w:id="7"/>
     </w:p>
     <w:p>
       <w:pPr>
@@ -4144,11 +3978,11 @@
         <w:pStyle w:val="Heading3"/>
         <w:jc w:val="both"/>
       </w:pPr>
-      <w:bookmarkStart w:id="7" w:name="_Toc481111290"/>
+      <w:bookmarkStart w:id="8" w:name="_Toc481111290"/>
       <w:r>
         <w:t>Civilian</w:t>
       </w:r>
-      <w:bookmarkEnd w:id="7"/>
+      <w:bookmarkEnd w:id="8"/>
     </w:p>
     <w:p>
       <w:pPr>
@@ -4194,11 +4028,11 @@
         <w:pStyle w:val="Heading3"/>
         <w:jc w:val="both"/>
       </w:pPr>
-      <w:bookmarkStart w:id="8" w:name="_Toc481111291"/>
+      <w:bookmarkStart w:id="9" w:name="_Toc481111291"/>
       <w:r>
         <w:t>Government</w:t>
       </w:r>
-      <w:bookmarkEnd w:id="8"/>
+      <w:bookmarkEnd w:id="9"/>
     </w:p>
     <w:p>
       <w:pPr>
@@ -4244,11 +4078,11 @@
         <w:pStyle w:val="Heading3"/>
         <w:jc w:val="both"/>
       </w:pPr>
-      <w:bookmarkStart w:id="9" w:name="_Toc481111292"/>
+      <w:bookmarkStart w:id="10" w:name="_Toc481111292"/>
       <w:r>
         <w:t>Volunteer Organization</w:t>
       </w:r>
-      <w:bookmarkEnd w:id="9"/>
+      <w:bookmarkEnd w:id="10"/>
     </w:p>
     <w:p>
       <w:pPr>
@@ -4274,11 +4108,11 @@
       <w:pPr>
         <w:pStyle w:val="Heading3"/>
       </w:pPr>
-      <w:bookmarkStart w:id="10" w:name="_Toc481111293"/>
+      <w:bookmarkStart w:id="11" w:name="_Toc481111293"/>
       <w:r>
         <w:t>Registered User</w:t>
       </w:r>
-      <w:bookmarkEnd w:id="10"/>
+      <w:bookmarkEnd w:id="11"/>
     </w:p>
     <w:p>
       <w:pPr>
@@ -4301,7 +4135,7 @@
       <w:pPr>
         <w:pStyle w:val="Heading3"/>
       </w:pPr>
-      <w:bookmarkStart w:id="11" w:name="_Toc481111294"/>
+      <w:bookmarkStart w:id="12" w:name="_Toc481111294"/>
       <w:r>
         <w:lastRenderedPageBreak/>
         <w:t>Un</w:t>
@@ -4309,7 +4143,7 @@
       <w:r>
         <w:t>registered User</w:t>
       </w:r>
-      <w:bookmarkEnd w:id="11"/>
+      <w:bookmarkEnd w:id="12"/>
     </w:p>
     <w:p>
       <w:pPr>
@@ -4335,24 +4169,24 @@
       <w:pPr>
         <w:pStyle w:val="Heading2"/>
       </w:pPr>
-      <w:bookmarkStart w:id="12" w:name="_Toc481111295"/>
+      <w:bookmarkStart w:id="13" w:name="_Toc481111295"/>
       <w:r>
         <w:t>Use</w:t>
       </w:r>
       <w:r>
         <w:t xml:space="preserve"> Cases</w:t>
       </w:r>
-      <w:bookmarkEnd w:id="12"/>
+      <w:bookmarkEnd w:id="13"/>
     </w:p>
     <w:p>
       <w:pPr>
         <w:pStyle w:val="Heading3"/>
       </w:pPr>
-      <w:bookmarkStart w:id="13" w:name="_Toc481111296"/>
+      <w:bookmarkStart w:id="14" w:name="_Toc481111296"/>
       <w:r>
         <w:t>Civilian Registration</w:t>
       </w:r>
-      <w:bookmarkEnd w:id="13"/>
+      <w:bookmarkEnd w:id="14"/>
     </w:p>
     <w:p>
       <w:pPr>
@@ -4456,11 +4290,11 @@
       <w:pPr>
         <w:pStyle w:val="Heading3"/>
       </w:pPr>
-      <w:bookmarkStart w:id="14" w:name="_Toc481111297"/>
+      <w:bookmarkStart w:id="15" w:name="_Toc481111297"/>
       <w:r>
         <w:t>Doctor Registration</w:t>
       </w:r>
-      <w:bookmarkEnd w:id="14"/>
+      <w:bookmarkEnd w:id="15"/>
     </w:p>
     <w:p>
       <w:pPr>
@@ -4570,11 +4404,11 @@
       <w:pPr>
         <w:pStyle w:val="Heading3"/>
       </w:pPr>
-      <w:bookmarkStart w:id="15" w:name="_Toc481111298"/>
+      <w:bookmarkStart w:id="16" w:name="_Toc481111298"/>
       <w:r>
         <w:t>Hospital Registration</w:t>
       </w:r>
-      <w:bookmarkEnd w:id="15"/>
+      <w:bookmarkEnd w:id="16"/>
     </w:p>
     <w:p>
       <w:pPr>
@@ -4696,11 +4530,11 @@
           <w:szCs w:val="22"/>
         </w:rPr>
       </w:pPr>
-      <w:bookmarkStart w:id="16" w:name="_Toc481111299"/>
+      <w:bookmarkStart w:id="17" w:name="_Toc481111299"/>
       <w:r>
         <w:t>Volunteer Organization Registration</w:t>
       </w:r>
-      <w:bookmarkEnd w:id="16"/>
+      <w:bookmarkEnd w:id="17"/>
     </w:p>
     <w:p>
       <w:pPr>
@@ -4815,11 +4649,11 @@
       <w:pPr>
         <w:pStyle w:val="Heading3"/>
       </w:pPr>
-      <w:bookmarkStart w:id="17" w:name="_Toc481111300"/>
+      <w:bookmarkStart w:id="18" w:name="_Toc481111300"/>
       <w:r>
         <w:t>Request Medical Help</w:t>
       </w:r>
-      <w:bookmarkEnd w:id="17"/>
+      <w:bookmarkEnd w:id="18"/>
     </w:p>
     <w:p>
       <w:pPr>
@@ -4929,11 +4763,11 @@
       <w:pPr>
         <w:pStyle w:val="Heading3"/>
       </w:pPr>
-      <w:bookmarkStart w:id="18" w:name="_Toc481111301"/>
+      <w:bookmarkStart w:id="19" w:name="_Toc481111301"/>
       <w:r>
         <w:t>Book Medical Appointments</w:t>
       </w:r>
-      <w:bookmarkEnd w:id="18"/>
+      <w:bookmarkEnd w:id="19"/>
     </w:p>
     <w:p>
       <w:pPr>
@@ -5007,11 +4841,11 @@
       <w:pPr>
         <w:pStyle w:val="Heading3"/>
       </w:pPr>
-      <w:bookmarkStart w:id="19" w:name="_Toc481111302"/>
+      <w:bookmarkStart w:id="20" w:name="_Toc481111302"/>
       <w:r>
         <w:t>Track Medical Appointments</w:t>
       </w:r>
-      <w:bookmarkEnd w:id="19"/>
+      <w:bookmarkEnd w:id="20"/>
     </w:p>
     <w:p>
       <w:pPr>
@@ -5049,11 +4883,11 @@
       <w:pPr>
         <w:pStyle w:val="Heading3"/>
       </w:pPr>
-      <w:bookmarkStart w:id="20" w:name="_Toc481111303"/>
+      <w:bookmarkStart w:id="21" w:name="_Toc481111303"/>
       <w:r>
         <w:t>Search Profiles</w:t>
       </w:r>
-      <w:bookmarkEnd w:id="20"/>
+      <w:bookmarkEnd w:id="21"/>
     </w:p>
     <w:p>
       <w:pPr>
@@ -5067,12 +4901,7 @@
         <w:t>1. A registered user types the keyword, name or partial n</w:t>
       </w:r>
       <w:r>
-        <w:t>ame in the se</w:t>
-      </w:r>
-      <w:bookmarkStart w:id="21" w:name="_GoBack"/>
-      <w:bookmarkEnd w:id="21"/>
-      <w:r>
-        <w:t xml:space="preserve">arch box and click </w:t>
+        <w:t xml:space="preserve">ame in the search box and click </w:t>
       </w:r>
       <w:r>
         <w:t>search</w:t>
@@ -8808,6 +8637,7 @@
     <w:lsdException w:name="HTML Sample" w:semiHidden="1" w:unhideWhenUsed="1"/>
     <w:lsdException w:name="HTML Typewriter" w:semiHidden="1" w:unhideWhenUsed="1"/>
     <w:lsdException w:name="HTML Variable" w:semiHidden="1" w:unhideWhenUsed="1"/>
+    <w:lsdException w:name="Normal Table" w:semiHidden="1" w:unhideWhenUsed="1"/>
     <w:lsdException w:name="annotation subject" w:semiHidden="1" w:unhideWhenUsed="1"/>
     <w:lsdException w:name="No List" w:semiHidden="1" w:unhideWhenUsed="1"/>
     <w:lsdException w:name="Outline List 1" w:semiHidden="1" w:unhideWhenUsed="1"/>
@@ -8853,9 +8683,11 @@
     <w:lsdException w:name="Table Subtle 1" w:semiHidden="1" w:unhideWhenUsed="1"/>
     <w:lsdException w:name="Table Subtle 2" w:semiHidden="1" w:unhideWhenUsed="1"/>
     <w:lsdException w:name="Table Web 1" w:semiHidden="1" w:unhideWhenUsed="1"/>
+    <w:lsdException w:name="Table Web 2" w:semiHidden="1" w:unhideWhenUsed="1"/>
     <w:lsdException w:name="Table Web 3" w:semiHidden="1" w:unhideWhenUsed="1"/>
     <w:lsdException w:name="Balloon Text" w:semiHidden="1" w:unhideWhenUsed="1"/>
     <w:lsdException w:name="Table Grid" w:uiPriority="39"/>
+    <w:lsdException w:name="Table Theme" w:semiHidden="1" w:unhideWhenUsed="1"/>
     <w:lsdException w:name="Placeholder Text" w:semiHidden="1"/>
     <w:lsdException w:name="No Spacing" w:uiPriority="1" w:qFormat="1"/>
     <w:lsdException w:name="Light Shading" w:uiPriority="60"/>
@@ -9523,37 +9355,6 @@
         </w:p>
       </w:docPartBody>
     </w:docPart>
-    <w:docPart>
-      <w:docPartPr>
-        <w:name w:val="DDEB3CD6B11A480C97C791E827BB4326"/>
-        <w:category>
-          <w:name w:val="General"/>
-          <w:gallery w:val="placeholder"/>
-        </w:category>
-        <w:types>
-          <w:type w:val="bbPlcHdr"/>
-        </w:types>
-        <w:behaviors>
-          <w:behavior w:val="content"/>
-        </w:behaviors>
-        <w:guid w:val="{429B9CC7-5659-401A-BE38-0AC028550D94}"/>
-      </w:docPartPr>
-      <w:docPartBody>
-        <w:p>
-          <w:pPr>
-            <w:pStyle w:val="DDEB3CD6B11A480C97C791E827BB4326"/>
-          </w:pPr>
-          <w:r>
-            <w:rPr>
-              <w:color w:val="2F5496" w:themeColor="accent1" w:themeShade="BF"/>
-              <w:sz w:val="24"/>
-              <w:szCs w:val="24"/>
-            </w:rPr>
-            <w:t>[Document subtitle]</w:t>
-          </w:r>
-        </w:p>
-      </w:docPartBody>
-    </w:docPart>
   </w:docParts>
 </w:glossaryDocument>
 </file>
@@ -9627,6 +9428,7 @@
   </w:compat>
   <w:rsids>
     <w:rsidRoot w:val="00BF7A55"/>
+    <w:rsid w:val="001468D5"/>
     <w:rsid w:val="00150285"/>
     <w:rsid w:val="001A137B"/>
     <w:rsid w:val="00266C3D"/>
@@ -9783,6 +9585,7 @@
     <w:lsdException w:name="HTML Sample" w:semiHidden="1" w:unhideWhenUsed="1"/>
     <w:lsdException w:name="HTML Typewriter" w:semiHidden="1" w:unhideWhenUsed="1"/>
     <w:lsdException w:name="HTML Variable" w:semiHidden="1" w:unhideWhenUsed="1"/>
+    <w:lsdException w:name="Normal Table" w:semiHidden="1" w:unhideWhenUsed="1"/>
     <w:lsdException w:name="annotation subject" w:semiHidden="1" w:unhideWhenUsed="1"/>
     <w:lsdException w:name="No List" w:semiHidden="1" w:unhideWhenUsed="1"/>
     <w:lsdException w:name="Outline List 1" w:semiHidden="1" w:unhideWhenUsed="1"/>
@@ -9828,9 +9631,11 @@
     <w:lsdException w:name="Table Subtle 1" w:semiHidden="1" w:unhideWhenUsed="1"/>
     <w:lsdException w:name="Table Subtle 2" w:semiHidden="1" w:unhideWhenUsed="1"/>
     <w:lsdException w:name="Table Web 1" w:semiHidden="1" w:unhideWhenUsed="1"/>
+    <w:lsdException w:name="Table Web 2" w:semiHidden="1" w:unhideWhenUsed="1"/>
     <w:lsdException w:name="Table Web 3" w:semiHidden="1" w:unhideWhenUsed="1"/>
     <w:lsdException w:name="Balloon Text" w:semiHidden="1" w:unhideWhenUsed="1"/>
     <w:lsdException w:name="Table Grid" w:uiPriority="39"/>
+    <w:lsdException w:name="Table Theme" w:semiHidden="1" w:unhideWhenUsed="1"/>
     <w:lsdException w:name="Placeholder Text" w:semiHidden="1"/>
     <w:lsdException w:name="No Spacing" w:uiPriority="1" w:qFormat="1"/>
     <w:lsdException w:name="Light Shading" w:uiPriority="60"/>
@@ -10484,7 +10289,7 @@
 </file>
 
 <file path=customXml/itemProps2.xml><?xml version="1.0" encoding="utf-8"?>
-<ds:datastoreItem xmlns:ds="http://schemas.openxmlformats.org/officeDocument/2006/customXml" ds:itemID="{FD1679DE-DFF1-6845-8A28-EA0EC7D9DFA0}">
+<ds:datastoreItem xmlns:ds="http://schemas.openxmlformats.org/officeDocument/2006/customXml" ds:itemID="{FA5A98A4-8D83-A54B-AEB9-AB776F5C102B}">
   <ds:schemaRefs>
     <ds:schemaRef ds:uri="http://schemas.openxmlformats.org/officeDocument/2006/bibliography"/>
   </ds:schemaRefs>

</xml_diff>